<commit_message>
validation relations, modeles, migration, factories et seeders
</commit_message>
<xml_diff>
--- a/3 - Developpement Back-end/1 - Cours/10 - Exercice Validation des acquis  - relations entre modèles.docx
+++ b/3 - Developpement Back-end/1 - Cours/10 - Exercice Validation des acquis  - relations entre modèles.docx
@@ -74,23 +74,7 @@
             <w:bdr w:val="single" w:sz="4" w:space="0" w:color="auto"/>
             <w:shd w:val="clear" w:color="auto" w:fill="E7E6E6" w:themeFill="background2"/>
           </w:rPr>
-          <w:t>https://laravel.com/docs/12.x/eloquent-rela</w:t>
-        </w:r>
-        <w:r>
-          <w:rPr>
-            <w:rStyle w:val="Lienhypertexte"/>
-            <w:bdr w:val="single" w:sz="4" w:space="0" w:color="auto"/>
-            <w:shd w:val="clear" w:color="auto" w:fill="E7E6E6" w:themeFill="background2"/>
-          </w:rPr>
-          <w:t>t</w:t>
-        </w:r>
-        <w:r>
-          <w:rPr>
-            <w:rStyle w:val="Lienhypertexte"/>
-            <w:bdr w:val="single" w:sz="4" w:space="0" w:color="auto"/>
-            <w:shd w:val="clear" w:color="auto" w:fill="E7E6E6" w:themeFill="background2"/>
-          </w:rPr>
-          <w:t>ionships</w:t>
+          <w:t>https://laravel.com/docs/12.x/eloquent-relationships</w:t>
         </w:r>
       </w:hyperlink>
       <w:r>
@@ -697,7 +681,46 @@
       </w:r>
     </w:p>
     <w:p/>
-    <w:p/>
+    <w:p>
+      <w:r>
+        <w:lastRenderedPageBreak/>
+        <w:drawing>
+          <wp:inline distT="0" distB="0" distL="0" distR="0" wp14:anchorId="33B28495" wp14:editId="3791A4CF">
+            <wp:extent cx="5760720" cy="3768725"/>
+            <wp:effectExtent l="0" t="0" r="0" b="3175"/>
+            <wp:docPr id="1091070084" name="Image 1"/>
+            <wp:cNvGraphicFramePr>
+              <a:graphicFrameLocks xmlns:a="http://schemas.openxmlformats.org/drawingml/2006/main" noChangeAspect="1"/>
+            </wp:cNvGraphicFramePr>
+            <a:graphic xmlns:a="http://schemas.openxmlformats.org/drawingml/2006/main">
+              <a:graphicData uri="http://schemas.openxmlformats.org/drawingml/2006/picture">
+                <pic:pic xmlns:pic="http://schemas.openxmlformats.org/drawingml/2006/picture">
+                  <pic:nvPicPr>
+                    <pic:cNvPr id="1091070084" name=""/>
+                    <pic:cNvPicPr/>
+                  </pic:nvPicPr>
+                  <pic:blipFill>
+                    <a:blip r:embed="rId6"/>
+                    <a:stretch>
+                      <a:fillRect/>
+                    </a:stretch>
+                  </pic:blipFill>
+                  <pic:spPr>
+                    <a:xfrm>
+                      <a:off x="0" y="0"/>
+                      <a:ext cx="5760720" cy="3768725"/>
+                    </a:xfrm>
+                    <a:prstGeom prst="rect">
+                      <a:avLst/>
+                    </a:prstGeom>
+                  </pic:spPr>
+                </pic:pic>
+              </a:graphicData>
+            </a:graphic>
+          </wp:inline>
+        </w:drawing>
+      </w:r>
+    </w:p>
     <w:sectPr>
       <w:pgSz w:w="11906" w:h="16838"/>
       <w:pgMar w:top="1417" w:right="1417" w:bottom="1417" w:left="1417" w:header="708" w:footer="708" w:gutter="0"/>

</xml_diff>